<commit_message>
Eliminacion de registros Individuales
</commit_message>
<xml_diff>
--- a/public/templates/acta_entregaequipo.docx
+++ b/public/templates/acta_entregaequipo.docx
@@ -102,43 +102,12 @@
       </w:r>
       <w:r>
         <w:rPr>
-          <w:rFonts w:ascii="Arial" w:eastAsia="Arial" w:hAnsi="Arial" w:cs="Arial"/>
+          <w:rFonts w:ascii="Arial" w:eastAsia="Century" w:hAnsi="Arial" w:cs="Arial"/>
+          <w:color w:val="000000"/>
           <w:sz w:val="24"/>
           <w:szCs w:val="24"/>
         </w:rPr>
-        <w:t>XX</w:t>
-      </w:r>
-      <w:r>
-        <w:rPr>
-          <w:rFonts w:ascii="Arial" w:eastAsia="Arial" w:hAnsi="Arial" w:cs="Arial"/>
-          <w:sz w:val="24"/>
-          <w:szCs w:val="24"/>
-        </w:rPr>
-        <w:t>/</w:t>
-      </w:r>
-      <w:r>
-        <w:rPr>
-          <w:rFonts w:ascii="Arial" w:eastAsia="Arial" w:hAnsi="Arial" w:cs="Arial"/>
-          <w:sz w:val="24"/>
-          <w:szCs w:val="24"/>
-        </w:rPr>
-        <w:t>XX</w:t>
-      </w:r>
-      <w:r>
-        <w:rPr>
-          <w:rFonts w:ascii="Arial" w:eastAsia="Arial" w:hAnsi="Arial" w:cs="Arial"/>
-          <w:sz w:val="24"/>
-          <w:szCs w:val="24"/>
-        </w:rPr>
-        <w:t>/</w:t>
-      </w:r>
-      <w:r>
-        <w:rPr>
-          <w:rFonts w:ascii="Arial" w:eastAsia="Arial" w:hAnsi="Arial" w:cs="Arial"/>
-          <w:sz w:val="24"/>
-          <w:szCs w:val="24"/>
-        </w:rPr>
-        <w:t>XXXX</w:t>
+        <w:t>[fecha]</w:t>
       </w:r>
     </w:p>
     <w:p>
@@ -195,7 +164,7 @@
           <w:sz w:val="24"/>
           <w:szCs w:val="24"/>
         </w:rPr>
-        <w:t>XXXXXXXXXXXXXXX</w:t>
+        <w:t>los siguientes equipos</w:t>
       </w:r>
       <w:r>
         <w:rPr>
@@ -357,50 +326,36 @@
           <w:p>
             <w:pPr>
               <w:rPr>
-                <w:rFonts w:ascii="Century" w:eastAsia="Century" w:hAnsi="Century" w:cs="Century"/>
+                <w:rFonts w:ascii="Arial" w:eastAsia="Century" w:hAnsi="Arial" w:cs="Arial"/>
                 <w:color w:val="000000"/>
+                <w:sz w:val="20"/>
               </w:rPr>
             </w:pPr>
             <w:r>
               <w:rPr>
-                <w:rStyle w:val="hljs-selector-attr"/>
-                <w:lang w:val="en-US"/>
+                <w:rFonts w:ascii="Arial" w:eastAsia="Century" w:hAnsi="Arial" w:cs="Arial"/>
+                <w:color w:val="000000"/>
+                <w:sz w:val="20"/>
               </w:rPr>
               <w:t>[</w:t>
             </w:r>
-            <w:proofErr w:type="spellStart"/>
             <w:proofErr w:type="gramStart"/>
             <w:r>
               <w:rPr>
-                <w:rStyle w:val="hljs-selector-attr"/>
-              </w:rPr>
-              <w:t>equipo</w:t>
-            </w:r>
-            <w:r>
-              <w:rPr>
-                <w:rStyle w:val="hljs-selector-attr"/>
-              </w:rPr>
-              <w:t>.</w:t>
-            </w:r>
-            <w:r>
-              <w:rPr>
-                <w:rStyle w:val="hljs-selector-attr"/>
-              </w:rPr>
-              <w:t>nombre</w:t>
+                <w:rFonts w:ascii="Arial" w:eastAsia="Century" w:hAnsi="Arial" w:cs="Arial"/>
+                <w:color w:val="000000"/>
+                <w:sz w:val="20"/>
+              </w:rPr>
+              <w:t>equipos.descripcion</w:t>
             </w:r>
             <w:proofErr w:type="gramEnd"/>
             <w:r>
               <w:rPr>
-                <w:rStyle w:val="hljs-selector-attr"/>
-              </w:rPr>
-              <w:t>_equipo</w:t>
-            </w:r>
-            <w:proofErr w:type="spellEnd"/>
-            <w:r>
-              <w:rPr>
-                <w:rStyle w:val="hljs-selector-attr"/>
-              </w:rPr>
-              <w:t>]</w:t>
+                <w:rFonts w:ascii="Arial" w:eastAsia="Century" w:hAnsi="Arial" w:cs="Arial"/>
+                <w:color w:val="000000"/>
+                <w:sz w:val="20"/>
+              </w:rPr>
+              <w:t>_0]</w:t>
             </w:r>
           </w:p>
         </w:tc>
@@ -411,34 +366,33 @@
           <w:p>
             <w:pPr>
               <w:jc w:val="center"/>
+              <w:rPr>
+                <w:rFonts w:ascii="Arial" w:hAnsi="Arial" w:cs="Arial"/>
+                <w:sz w:val="20"/>
+              </w:rPr>
             </w:pPr>
             <w:r>
               <w:rPr>
-                <w:rStyle w:val="hljs-selector-attr"/>
+                <w:rFonts w:ascii="Arial" w:hAnsi="Arial" w:cs="Arial"/>
+                <w:sz w:val="20"/>
               </w:rPr>
               <w:t>[</w:t>
             </w:r>
-            <w:proofErr w:type="spellStart"/>
             <w:proofErr w:type="gramStart"/>
             <w:r>
               <w:rPr>
-                <w:rStyle w:val="hljs-selector-attr"/>
-              </w:rPr>
-              <w:t>equipo.</w:t>
-            </w:r>
-            <w:r>
-              <w:rPr>
-                <w:rStyle w:val="hljs-selector-attr"/>
-              </w:rPr>
-              <w:t>marca</w:t>
-            </w:r>
-            <w:proofErr w:type="spellEnd"/>
+                <w:rFonts w:ascii="Arial" w:hAnsi="Arial" w:cs="Arial"/>
+                <w:sz w:val="20"/>
+              </w:rPr>
+              <w:t>equipos.marca</w:t>
+            </w:r>
             <w:proofErr w:type="gramEnd"/>
             <w:r>
               <w:rPr>
-                <w:rStyle w:val="hljs-selector-attr"/>
-              </w:rPr>
-              <w:t>]</w:t>
+                <w:rFonts w:ascii="Arial" w:hAnsi="Arial" w:cs="Arial"/>
+                <w:sz w:val="20"/>
+              </w:rPr>
+              <w:t xml:space="preserve">_0] </w:t>
             </w:r>
           </w:p>
         </w:tc>
@@ -450,7 +404,7 @@
             <w:pPr>
               <w:jc w:val="center"/>
               <w:rPr>
-                <w:rFonts w:ascii="Trebuchet MS" w:hAnsi="Trebuchet MS"/>
+                <w:rFonts w:ascii="Arial" w:hAnsi="Arial" w:cs="Arial"/>
                 <w:color w:val="000000"/>
                 <w:sz w:val="20"/>
                 <w:szCs w:val="20"/>
@@ -458,32 +412,34 @@
             </w:pPr>
             <w:r>
               <w:rPr>
-                <w:rStyle w:val="hljs-selector-attr"/>
+                <w:rFonts w:ascii="Arial" w:hAnsi="Arial" w:cs="Arial"/>
+                <w:sz w:val="20"/>
               </w:rPr>
               <w:t>[</w:t>
             </w:r>
-            <w:proofErr w:type="spellStart"/>
-            <w:r>
-              <w:rPr>
-                <w:rStyle w:val="hljs-selector-attr"/>
-              </w:rPr>
-              <w:t>equipo.</w:t>
-            </w:r>
-            <w:r>
-              <w:rPr>
-                <w:rStyle w:val="hljs-selector-attr"/>
-              </w:rPr>
-              <w:t>serie</w:t>
-            </w:r>
-            <w:proofErr w:type="spellEnd"/>
-            <w:r>
-              <w:rPr>
-                <w:rStyle w:val="hljs-selector-attr"/>
-              </w:rPr>
-              <w:t>]</w:t>
-            </w:r>
-            <w:bookmarkStart w:id="0" w:name="_GoBack"/>
-            <w:bookmarkEnd w:id="0"/>
+            <w:proofErr w:type="gramStart"/>
+            <w:r>
+              <w:rPr>
+                <w:rFonts w:ascii="Arial" w:hAnsi="Arial" w:cs="Arial"/>
+                <w:sz w:val="20"/>
+              </w:rPr>
+              <w:t>equipos.</w:t>
+            </w:r>
+            <w:r>
+              <w:rPr>
+                <w:rFonts w:ascii="Arial" w:hAnsi="Arial" w:cs="Arial"/>
+                <w:sz w:val="20"/>
+              </w:rPr>
+              <w:t>modelo</w:t>
+            </w:r>
+            <w:proofErr w:type="gramEnd"/>
+            <w:r>
+              <w:rPr>
+                <w:rFonts w:ascii="Arial" w:hAnsi="Arial" w:cs="Arial"/>
+                <w:sz w:val="20"/>
+              </w:rPr>
+              <w:t xml:space="preserve">_0] </w:t>
+            </w:r>
           </w:p>
         </w:tc>
         <w:tc>
@@ -494,7 +450,7 @@
             <w:pPr>
               <w:jc w:val="center"/>
               <w:rPr>
-                <w:rFonts w:ascii="Trebuchet MS" w:hAnsi="Trebuchet MS"/>
+                <w:rFonts w:ascii="Arial" w:hAnsi="Arial" w:cs="Arial"/>
                 <w:color w:val="000000"/>
                 <w:sz w:val="20"/>
                 <w:szCs w:val="20"/>
@@ -502,10 +458,47 @@
             </w:pPr>
             <w:r>
               <w:rPr>
-                <w:rFonts w:ascii="Century" w:eastAsia="Century" w:hAnsi="Century" w:cs="Century"/>
-                <w:color w:val="000000"/>
-              </w:rPr>
-              <w:t>XXXXXX</w:t>
+                <w:rFonts w:ascii="Arial" w:hAnsi="Arial" w:cs="Arial"/>
+                <w:sz w:val="20"/>
+              </w:rPr>
+              <w:t>[</w:t>
+            </w:r>
+            <w:proofErr w:type="gramStart"/>
+            <w:r>
+              <w:rPr>
+                <w:rFonts w:ascii="Arial" w:hAnsi="Arial" w:cs="Arial"/>
+                <w:sz w:val="20"/>
+              </w:rPr>
+              <w:t>equipos.</w:t>
+            </w:r>
+            <w:r>
+              <w:rPr>
+                <w:rFonts w:ascii="Arial" w:hAnsi="Arial" w:cs="Arial"/>
+                <w:sz w:val="20"/>
+              </w:rPr>
+              <w:t>serie</w:t>
+            </w:r>
+            <w:proofErr w:type="gramEnd"/>
+            <w:r>
+              <w:rPr>
+                <w:rFonts w:ascii="Arial" w:hAnsi="Arial" w:cs="Arial"/>
+                <w:sz w:val="20"/>
+              </w:rPr>
+              <w:t>_</w:t>
+            </w:r>
+            <w:r>
+              <w:rPr>
+                <w:rFonts w:ascii="Arial" w:hAnsi="Arial" w:cs="Arial"/>
+                <w:sz w:val="20"/>
+              </w:rPr>
+              <w:t>0</w:t>
+            </w:r>
+            <w:r>
+              <w:rPr>
+                <w:rFonts w:ascii="Arial" w:hAnsi="Arial" w:cs="Arial"/>
+                <w:sz w:val="20"/>
+              </w:rPr>
+              <w:t xml:space="preserve">] </w:t>
             </w:r>
           </w:p>
         </w:tc>
@@ -516,20 +509,620 @@
         </w:trPr>
         <w:tc>
           <w:tcPr>
-            <w:tcW w:w="8500" w:type="dxa"/>
-            <w:gridSpan w:val="4"/>
+            <w:tcW w:w="2689" w:type="dxa"/>
           </w:tcPr>
           <w:p>
             <w:pPr>
               <w:rPr>
-                <w:rFonts w:ascii="Century" w:eastAsia="Century" w:hAnsi="Century" w:cs="Century"/>
+                <w:rFonts w:ascii="Arial" w:eastAsia="Century" w:hAnsi="Arial" w:cs="Arial"/>
+                <w:color w:val="000000"/>
+                <w:sz w:val="20"/>
               </w:rPr>
             </w:pPr>
             <w:r>
               <w:rPr>
-                <w:rFonts w:ascii="Century" w:eastAsia="Century" w:hAnsi="Century" w:cs="Century"/>
-              </w:rPr>
-              <w:t>RESPONSABLE DE AREA:  XXXXXXXX</w:t>
+                <w:rFonts w:ascii="Arial" w:eastAsia="Century" w:hAnsi="Arial" w:cs="Arial"/>
+                <w:color w:val="000000"/>
+                <w:sz w:val="20"/>
+              </w:rPr>
+              <w:t>[</w:t>
+            </w:r>
+            <w:proofErr w:type="gramStart"/>
+            <w:r>
+              <w:rPr>
+                <w:rFonts w:ascii="Arial" w:eastAsia="Century" w:hAnsi="Arial" w:cs="Arial"/>
+                <w:color w:val="000000"/>
+                <w:sz w:val="20"/>
+              </w:rPr>
+              <w:t>equipos.descripcion</w:t>
+            </w:r>
+            <w:proofErr w:type="gramEnd"/>
+            <w:r>
+              <w:rPr>
+                <w:rFonts w:ascii="Arial" w:eastAsia="Century" w:hAnsi="Arial" w:cs="Arial"/>
+                <w:color w:val="000000"/>
+                <w:sz w:val="20"/>
+              </w:rPr>
+              <w:t>_1]</w:t>
+            </w:r>
+          </w:p>
+        </w:tc>
+        <w:tc>
+          <w:tcPr>
+            <w:tcW w:w="1984" w:type="dxa"/>
+          </w:tcPr>
+          <w:p>
+            <w:pPr>
+              <w:jc w:val="center"/>
+              <w:rPr>
+                <w:rFonts w:ascii="Arial" w:hAnsi="Arial" w:cs="Arial"/>
+                <w:sz w:val="20"/>
+              </w:rPr>
+            </w:pPr>
+            <w:r>
+              <w:rPr>
+                <w:rFonts w:ascii="Arial" w:hAnsi="Arial" w:cs="Arial"/>
+                <w:sz w:val="20"/>
+              </w:rPr>
+              <w:t>[</w:t>
+            </w:r>
+            <w:proofErr w:type="gramStart"/>
+            <w:r>
+              <w:rPr>
+                <w:rFonts w:ascii="Arial" w:hAnsi="Arial" w:cs="Arial"/>
+                <w:sz w:val="20"/>
+              </w:rPr>
+              <w:t>equipos.marca</w:t>
+            </w:r>
+            <w:proofErr w:type="gramEnd"/>
+            <w:r>
+              <w:rPr>
+                <w:rFonts w:ascii="Arial" w:hAnsi="Arial" w:cs="Arial"/>
+                <w:sz w:val="20"/>
+              </w:rPr>
+              <w:t>_1]</w:t>
+            </w:r>
+          </w:p>
+        </w:tc>
+        <w:tc>
+          <w:tcPr>
+            <w:tcW w:w="1985" w:type="dxa"/>
+          </w:tcPr>
+          <w:p>
+            <w:pPr>
+              <w:jc w:val="center"/>
+              <w:rPr>
+                <w:rFonts w:ascii="Arial" w:hAnsi="Arial" w:cs="Arial"/>
+                <w:sz w:val="20"/>
+              </w:rPr>
+            </w:pPr>
+            <w:r>
+              <w:rPr>
+                <w:rFonts w:ascii="Arial" w:hAnsi="Arial" w:cs="Arial"/>
+                <w:sz w:val="20"/>
+              </w:rPr>
+              <w:t>[</w:t>
+            </w:r>
+            <w:proofErr w:type="gramStart"/>
+            <w:r>
+              <w:rPr>
+                <w:rFonts w:ascii="Arial" w:hAnsi="Arial" w:cs="Arial"/>
+                <w:sz w:val="20"/>
+              </w:rPr>
+              <w:t>equipos.modelo</w:t>
+            </w:r>
+            <w:proofErr w:type="gramEnd"/>
+            <w:r>
+              <w:rPr>
+                <w:rFonts w:ascii="Arial" w:hAnsi="Arial" w:cs="Arial"/>
+                <w:sz w:val="20"/>
+              </w:rPr>
+              <w:t>_1]</w:t>
+            </w:r>
+          </w:p>
+        </w:tc>
+        <w:tc>
+          <w:tcPr>
+            <w:tcW w:w="1842" w:type="dxa"/>
+          </w:tcPr>
+          <w:p>
+            <w:pPr>
+              <w:jc w:val="center"/>
+              <w:rPr>
+                <w:rFonts w:ascii="Arial" w:hAnsi="Arial" w:cs="Arial"/>
+                <w:sz w:val="20"/>
+              </w:rPr>
+            </w:pPr>
+            <w:r>
+              <w:rPr>
+                <w:rFonts w:ascii="Arial" w:hAnsi="Arial" w:cs="Arial"/>
+                <w:sz w:val="20"/>
+              </w:rPr>
+              <w:t>[</w:t>
+            </w:r>
+            <w:proofErr w:type="gramStart"/>
+            <w:r>
+              <w:rPr>
+                <w:rFonts w:ascii="Arial" w:hAnsi="Arial" w:cs="Arial"/>
+                <w:sz w:val="20"/>
+              </w:rPr>
+              <w:t>equipos.serie</w:t>
+            </w:r>
+            <w:proofErr w:type="gramEnd"/>
+            <w:r>
+              <w:rPr>
+                <w:rFonts w:ascii="Arial" w:hAnsi="Arial" w:cs="Arial"/>
+                <w:sz w:val="20"/>
+              </w:rPr>
+              <w:t>_1]</w:t>
+            </w:r>
+          </w:p>
+        </w:tc>
+      </w:tr>
+      <w:tr>
+        <w:trPr>
+          <w:trHeight w:val="360"/>
+        </w:trPr>
+        <w:tc>
+          <w:tcPr>
+            <w:tcW w:w="2689" w:type="dxa"/>
+          </w:tcPr>
+          <w:p>
+            <w:pPr>
+              <w:rPr>
+                <w:rFonts w:ascii="Arial" w:eastAsia="Century" w:hAnsi="Arial" w:cs="Arial"/>
+                <w:color w:val="000000"/>
+                <w:sz w:val="20"/>
+              </w:rPr>
+            </w:pPr>
+            <w:r>
+              <w:rPr>
+                <w:rFonts w:ascii="Arial" w:eastAsia="Century" w:hAnsi="Arial" w:cs="Arial"/>
+                <w:color w:val="000000"/>
+                <w:sz w:val="20"/>
+              </w:rPr>
+              <w:t>[</w:t>
+            </w:r>
+            <w:proofErr w:type="gramStart"/>
+            <w:r>
+              <w:rPr>
+                <w:rFonts w:ascii="Arial" w:eastAsia="Century" w:hAnsi="Arial" w:cs="Arial"/>
+                <w:color w:val="000000"/>
+                <w:sz w:val="20"/>
+              </w:rPr>
+              <w:t>equipos.descripcion</w:t>
+            </w:r>
+            <w:proofErr w:type="gramEnd"/>
+            <w:r>
+              <w:rPr>
+                <w:rFonts w:ascii="Arial" w:eastAsia="Century" w:hAnsi="Arial" w:cs="Arial"/>
+                <w:color w:val="000000"/>
+                <w:sz w:val="20"/>
+              </w:rPr>
+              <w:t>_2]</w:t>
+            </w:r>
+          </w:p>
+        </w:tc>
+        <w:tc>
+          <w:tcPr>
+            <w:tcW w:w="1984" w:type="dxa"/>
+          </w:tcPr>
+          <w:p>
+            <w:pPr>
+              <w:jc w:val="center"/>
+              <w:rPr>
+                <w:rFonts w:ascii="Arial" w:hAnsi="Arial" w:cs="Arial"/>
+                <w:sz w:val="20"/>
+              </w:rPr>
+            </w:pPr>
+            <w:r>
+              <w:rPr>
+                <w:rFonts w:ascii="Arial" w:hAnsi="Arial" w:cs="Arial"/>
+                <w:sz w:val="20"/>
+              </w:rPr>
+              <w:t>[</w:t>
+            </w:r>
+            <w:proofErr w:type="gramStart"/>
+            <w:r>
+              <w:rPr>
+                <w:rFonts w:ascii="Arial" w:hAnsi="Arial" w:cs="Arial"/>
+                <w:sz w:val="20"/>
+              </w:rPr>
+              <w:t>equipos.marca</w:t>
+            </w:r>
+            <w:proofErr w:type="gramEnd"/>
+            <w:r>
+              <w:rPr>
+                <w:rFonts w:ascii="Arial" w:hAnsi="Arial" w:cs="Arial"/>
+                <w:sz w:val="20"/>
+              </w:rPr>
+              <w:t>_2]</w:t>
+            </w:r>
+          </w:p>
+        </w:tc>
+        <w:tc>
+          <w:tcPr>
+            <w:tcW w:w="1985" w:type="dxa"/>
+          </w:tcPr>
+          <w:p>
+            <w:pPr>
+              <w:jc w:val="center"/>
+              <w:rPr>
+                <w:rFonts w:ascii="Arial" w:hAnsi="Arial" w:cs="Arial"/>
+                <w:sz w:val="20"/>
+              </w:rPr>
+            </w:pPr>
+            <w:r>
+              <w:rPr>
+                <w:rFonts w:ascii="Arial" w:hAnsi="Arial" w:cs="Arial"/>
+                <w:sz w:val="20"/>
+              </w:rPr>
+              <w:t>[</w:t>
+            </w:r>
+            <w:proofErr w:type="gramStart"/>
+            <w:r>
+              <w:rPr>
+                <w:rFonts w:ascii="Arial" w:hAnsi="Arial" w:cs="Arial"/>
+                <w:sz w:val="20"/>
+              </w:rPr>
+              <w:t>equipos.modelo</w:t>
+            </w:r>
+            <w:proofErr w:type="gramEnd"/>
+            <w:r>
+              <w:rPr>
+                <w:rFonts w:ascii="Arial" w:hAnsi="Arial" w:cs="Arial"/>
+                <w:sz w:val="20"/>
+              </w:rPr>
+              <w:t>_2]</w:t>
+            </w:r>
+          </w:p>
+        </w:tc>
+        <w:tc>
+          <w:tcPr>
+            <w:tcW w:w="1842" w:type="dxa"/>
+          </w:tcPr>
+          <w:p>
+            <w:pPr>
+              <w:jc w:val="center"/>
+              <w:rPr>
+                <w:rFonts w:ascii="Arial" w:hAnsi="Arial" w:cs="Arial"/>
+                <w:sz w:val="20"/>
+              </w:rPr>
+            </w:pPr>
+            <w:r>
+              <w:rPr>
+                <w:rFonts w:ascii="Arial" w:hAnsi="Arial" w:cs="Arial"/>
+                <w:sz w:val="20"/>
+              </w:rPr>
+              <w:t>[</w:t>
+            </w:r>
+            <w:proofErr w:type="gramStart"/>
+            <w:r>
+              <w:rPr>
+                <w:rFonts w:ascii="Arial" w:hAnsi="Arial" w:cs="Arial"/>
+                <w:sz w:val="20"/>
+              </w:rPr>
+              <w:t>equipos.serie</w:t>
+            </w:r>
+            <w:proofErr w:type="gramEnd"/>
+            <w:r>
+              <w:rPr>
+                <w:rFonts w:ascii="Arial" w:hAnsi="Arial" w:cs="Arial"/>
+                <w:sz w:val="20"/>
+              </w:rPr>
+              <w:t>_2]</w:t>
+            </w:r>
+          </w:p>
+        </w:tc>
+      </w:tr>
+      <w:tr>
+        <w:trPr>
+          <w:trHeight w:val="360"/>
+        </w:trPr>
+        <w:tc>
+          <w:tcPr>
+            <w:tcW w:w="2689" w:type="dxa"/>
+          </w:tcPr>
+          <w:p>
+            <w:pPr>
+              <w:rPr>
+                <w:rFonts w:ascii="Arial" w:eastAsia="Century" w:hAnsi="Arial" w:cs="Arial"/>
+                <w:color w:val="000000"/>
+                <w:sz w:val="20"/>
+              </w:rPr>
+            </w:pPr>
+            <w:r>
+              <w:rPr>
+                <w:rFonts w:ascii="Arial" w:eastAsia="Century" w:hAnsi="Arial" w:cs="Arial"/>
+                <w:color w:val="000000"/>
+                <w:sz w:val="20"/>
+              </w:rPr>
+              <w:t>[</w:t>
+            </w:r>
+            <w:proofErr w:type="gramStart"/>
+            <w:r>
+              <w:rPr>
+                <w:rFonts w:ascii="Arial" w:eastAsia="Century" w:hAnsi="Arial" w:cs="Arial"/>
+                <w:color w:val="000000"/>
+                <w:sz w:val="20"/>
+              </w:rPr>
+              <w:t>equipos.descripcion</w:t>
+            </w:r>
+            <w:proofErr w:type="gramEnd"/>
+            <w:r>
+              <w:rPr>
+                <w:rFonts w:ascii="Arial" w:eastAsia="Century" w:hAnsi="Arial" w:cs="Arial"/>
+                <w:color w:val="000000"/>
+                <w:sz w:val="20"/>
+              </w:rPr>
+              <w:t>_3]</w:t>
+            </w:r>
+          </w:p>
+        </w:tc>
+        <w:tc>
+          <w:tcPr>
+            <w:tcW w:w="1984" w:type="dxa"/>
+          </w:tcPr>
+          <w:p>
+            <w:pPr>
+              <w:jc w:val="center"/>
+              <w:rPr>
+                <w:rFonts w:ascii="Arial" w:hAnsi="Arial" w:cs="Arial"/>
+                <w:sz w:val="20"/>
+              </w:rPr>
+            </w:pPr>
+            <w:r>
+              <w:rPr>
+                <w:rFonts w:ascii="Arial" w:hAnsi="Arial" w:cs="Arial"/>
+                <w:sz w:val="20"/>
+              </w:rPr>
+              <w:t>[</w:t>
+            </w:r>
+            <w:proofErr w:type="gramStart"/>
+            <w:r>
+              <w:rPr>
+                <w:rFonts w:ascii="Arial" w:hAnsi="Arial" w:cs="Arial"/>
+                <w:sz w:val="20"/>
+              </w:rPr>
+              <w:t>equipos.marca</w:t>
+            </w:r>
+            <w:proofErr w:type="gramEnd"/>
+            <w:r>
+              <w:rPr>
+                <w:rFonts w:ascii="Arial" w:hAnsi="Arial" w:cs="Arial"/>
+                <w:sz w:val="20"/>
+              </w:rPr>
+              <w:t>_3]</w:t>
+            </w:r>
+          </w:p>
+        </w:tc>
+        <w:tc>
+          <w:tcPr>
+            <w:tcW w:w="1985" w:type="dxa"/>
+          </w:tcPr>
+          <w:p>
+            <w:pPr>
+              <w:jc w:val="center"/>
+              <w:rPr>
+                <w:rFonts w:ascii="Arial" w:hAnsi="Arial" w:cs="Arial"/>
+                <w:sz w:val="20"/>
+              </w:rPr>
+            </w:pPr>
+            <w:r>
+              <w:rPr>
+                <w:rFonts w:ascii="Arial" w:hAnsi="Arial" w:cs="Arial"/>
+                <w:sz w:val="20"/>
+              </w:rPr>
+              <w:t>[</w:t>
+            </w:r>
+            <w:proofErr w:type="gramStart"/>
+            <w:r>
+              <w:rPr>
+                <w:rFonts w:ascii="Arial" w:hAnsi="Arial" w:cs="Arial"/>
+                <w:sz w:val="20"/>
+              </w:rPr>
+              <w:t>equipos.modelo</w:t>
+            </w:r>
+            <w:proofErr w:type="gramEnd"/>
+            <w:r>
+              <w:rPr>
+                <w:rFonts w:ascii="Arial" w:hAnsi="Arial" w:cs="Arial"/>
+                <w:sz w:val="20"/>
+              </w:rPr>
+              <w:t>_3]</w:t>
+            </w:r>
+          </w:p>
+        </w:tc>
+        <w:tc>
+          <w:tcPr>
+            <w:tcW w:w="1842" w:type="dxa"/>
+          </w:tcPr>
+          <w:p>
+            <w:pPr>
+              <w:jc w:val="center"/>
+              <w:rPr>
+                <w:rFonts w:ascii="Arial" w:hAnsi="Arial" w:cs="Arial"/>
+                <w:sz w:val="20"/>
+              </w:rPr>
+            </w:pPr>
+            <w:r>
+              <w:rPr>
+                <w:rFonts w:ascii="Arial" w:hAnsi="Arial" w:cs="Arial"/>
+                <w:sz w:val="20"/>
+              </w:rPr>
+              <w:t>[</w:t>
+            </w:r>
+            <w:proofErr w:type="gramStart"/>
+            <w:r>
+              <w:rPr>
+                <w:rFonts w:ascii="Arial" w:hAnsi="Arial" w:cs="Arial"/>
+                <w:sz w:val="20"/>
+              </w:rPr>
+              <w:t>equipos.serie</w:t>
+            </w:r>
+            <w:proofErr w:type="gramEnd"/>
+            <w:r>
+              <w:rPr>
+                <w:rFonts w:ascii="Arial" w:hAnsi="Arial" w:cs="Arial"/>
+                <w:sz w:val="20"/>
+              </w:rPr>
+              <w:t>_3]</w:t>
+            </w:r>
+          </w:p>
+        </w:tc>
+      </w:tr>
+      <w:tr>
+        <w:trPr>
+          <w:trHeight w:val="360"/>
+        </w:trPr>
+        <w:tc>
+          <w:tcPr>
+            <w:tcW w:w="2689" w:type="dxa"/>
+          </w:tcPr>
+          <w:p>
+            <w:pPr>
+              <w:rPr>
+                <w:rFonts w:ascii="Arial" w:eastAsia="Century" w:hAnsi="Arial" w:cs="Arial"/>
+                <w:color w:val="000000"/>
+                <w:sz w:val="20"/>
+              </w:rPr>
+            </w:pPr>
+            <w:r>
+              <w:rPr>
+                <w:rFonts w:ascii="Arial" w:eastAsia="Century" w:hAnsi="Arial" w:cs="Arial"/>
+                <w:color w:val="000000"/>
+                <w:sz w:val="20"/>
+              </w:rPr>
+              <w:t>[</w:t>
+            </w:r>
+            <w:proofErr w:type="gramStart"/>
+            <w:r>
+              <w:rPr>
+                <w:rFonts w:ascii="Arial" w:eastAsia="Century" w:hAnsi="Arial" w:cs="Arial"/>
+                <w:color w:val="000000"/>
+                <w:sz w:val="20"/>
+              </w:rPr>
+              <w:t>equipos.descripcion</w:t>
+            </w:r>
+            <w:proofErr w:type="gramEnd"/>
+            <w:r>
+              <w:rPr>
+                <w:rFonts w:ascii="Arial" w:eastAsia="Century" w:hAnsi="Arial" w:cs="Arial"/>
+                <w:color w:val="000000"/>
+                <w:sz w:val="20"/>
+              </w:rPr>
+              <w:t>_4]</w:t>
+            </w:r>
+          </w:p>
+        </w:tc>
+        <w:tc>
+          <w:tcPr>
+            <w:tcW w:w="1984" w:type="dxa"/>
+          </w:tcPr>
+          <w:p>
+            <w:pPr>
+              <w:jc w:val="center"/>
+              <w:rPr>
+                <w:rFonts w:ascii="Arial" w:hAnsi="Arial" w:cs="Arial"/>
+                <w:sz w:val="20"/>
+              </w:rPr>
+            </w:pPr>
+            <w:r>
+              <w:rPr>
+                <w:rFonts w:ascii="Arial" w:hAnsi="Arial" w:cs="Arial"/>
+                <w:sz w:val="20"/>
+              </w:rPr>
+              <w:t>[</w:t>
+            </w:r>
+            <w:proofErr w:type="gramStart"/>
+            <w:r>
+              <w:rPr>
+                <w:rFonts w:ascii="Arial" w:hAnsi="Arial" w:cs="Arial"/>
+                <w:sz w:val="20"/>
+              </w:rPr>
+              <w:t>equipos.marca</w:t>
+            </w:r>
+            <w:proofErr w:type="gramEnd"/>
+            <w:r>
+              <w:rPr>
+                <w:rFonts w:ascii="Arial" w:hAnsi="Arial" w:cs="Arial"/>
+                <w:sz w:val="20"/>
+              </w:rPr>
+              <w:t>_4]</w:t>
+            </w:r>
+          </w:p>
+        </w:tc>
+        <w:tc>
+          <w:tcPr>
+            <w:tcW w:w="1985" w:type="dxa"/>
+          </w:tcPr>
+          <w:p>
+            <w:pPr>
+              <w:jc w:val="center"/>
+              <w:rPr>
+                <w:rFonts w:ascii="Arial" w:hAnsi="Arial" w:cs="Arial"/>
+                <w:sz w:val="20"/>
+              </w:rPr>
+            </w:pPr>
+            <w:r>
+              <w:rPr>
+                <w:rFonts w:ascii="Arial" w:hAnsi="Arial" w:cs="Arial"/>
+                <w:sz w:val="20"/>
+              </w:rPr>
+              <w:t>[</w:t>
+            </w:r>
+            <w:proofErr w:type="gramStart"/>
+            <w:r>
+              <w:rPr>
+                <w:rFonts w:ascii="Arial" w:hAnsi="Arial" w:cs="Arial"/>
+                <w:sz w:val="20"/>
+              </w:rPr>
+              <w:t>equipos.modelo</w:t>
+            </w:r>
+            <w:proofErr w:type="gramEnd"/>
+            <w:r>
+              <w:rPr>
+                <w:rFonts w:ascii="Arial" w:hAnsi="Arial" w:cs="Arial"/>
+                <w:sz w:val="20"/>
+              </w:rPr>
+              <w:t>_4]</w:t>
+            </w:r>
+          </w:p>
+        </w:tc>
+        <w:tc>
+          <w:tcPr>
+            <w:tcW w:w="1842" w:type="dxa"/>
+          </w:tcPr>
+          <w:p>
+            <w:pPr>
+              <w:jc w:val="center"/>
+              <w:rPr>
+                <w:rFonts w:ascii="Arial" w:hAnsi="Arial" w:cs="Arial"/>
+                <w:sz w:val="20"/>
+              </w:rPr>
+            </w:pPr>
+            <w:r>
+              <w:rPr>
+                <w:rFonts w:ascii="Arial" w:hAnsi="Arial" w:cs="Arial"/>
+                <w:sz w:val="20"/>
+              </w:rPr>
+              <w:t>[</w:t>
+            </w:r>
+            <w:proofErr w:type="gramStart"/>
+            <w:r>
+              <w:rPr>
+                <w:rFonts w:ascii="Arial" w:hAnsi="Arial" w:cs="Arial"/>
+                <w:sz w:val="20"/>
+              </w:rPr>
+              <w:t>equipos.serie</w:t>
+            </w:r>
+            <w:proofErr w:type="gramEnd"/>
+            <w:r>
+              <w:rPr>
+                <w:rFonts w:ascii="Arial" w:hAnsi="Arial" w:cs="Arial"/>
+                <w:sz w:val="20"/>
+              </w:rPr>
+              <w:t>_4]</w:t>
             </w:r>
           </w:p>
         </w:tc>
@@ -547,6 +1140,8 @@
           <w:szCs w:val="24"/>
         </w:rPr>
       </w:pPr>
+      <w:bookmarkStart w:id="0" w:name="_GoBack"/>
+      <w:bookmarkEnd w:id="0"/>
       <w:r>
         <w:rPr>
           <w:rFonts w:ascii="Arial" w:eastAsia="Arial" w:hAnsi="Arial" w:cs="Arial"/>
@@ -592,27 +1187,13 @@
         <w:rPr>
           <w:rFonts w:ascii="Arial" w:hAnsi="Arial" w:cs="Arial"/>
         </w:rPr>
-        <w:t xml:space="preserve">La </w:t>
-      </w:r>
-      <w:r>
-        <w:rPr>
-          <w:rFonts w:ascii="Arial" w:hAnsi="Arial" w:cs="Arial"/>
-          <w:b/>
-        </w:rPr>
-        <w:t>XXXXXX</w:t>
-      </w:r>
-      <w:r>
-        <w:rPr>
-          <w:rFonts w:ascii="Arial" w:hAnsi="Arial" w:cs="Arial"/>
-          <w:b/>
-        </w:rPr>
-        <w:t xml:space="preserve"> </w:t>
-      </w:r>
-      <w:r>
-        <w:rPr>
-          <w:rFonts w:ascii="Arial" w:hAnsi="Arial" w:cs="Arial"/>
-        </w:rPr>
-        <w:t>es asignada a personal calificado en calidad de préstamo, en caso de</w:t>
+        <w:t>Los equipos asignados al perso</w:t>
+      </w:r>
+      <w:r>
+        <w:rPr>
+          <w:rFonts w:ascii="Arial" w:hAnsi="Arial" w:cs="Arial"/>
+        </w:rPr>
+        <w:t>nal calificado en calidad de préstamo, en caso de</w:t>
       </w:r>
       <w:r>
         <w:rPr>
@@ -1229,22 +1810,24 @@
             </w:r>
             <w:r>
               <w:rPr>
-                <w:rFonts w:ascii="Arial" w:eastAsia="Arial" w:hAnsi="Arial" w:cs="Arial"/>
-                <w:lang w:val="es-419"/>
+                <w:rFonts w:ascii="Arial" w:hAnsi="Arial" w:cs="Arial"/>
+                <w:sz w:val="24"/>
               </w:rPr>
               <w:t>[</w:t>
             </w:r>
-            <w:r>
-              <w:rPr>
-                <w:rFonts w:ascii="Arial" w:eastAsia="Arial" w:hAnsi="Arial" w:cs="Arial"/>
-                <w:lang w:val="es-419"/>
-              </w:rPr>
-              <w:t>cuadrilla.nombres</w:t>
-            </w:r>
-            <w:r>
-              <w:rPr>
-                <w:rFonts w:ascii="Arial" w:eastAsia="Arial" w:hAnsi="Arial" w:cs="Arial"/>
-                <w:lang w:val="es-419"/>
+            <w:proofErr w:type="spellStart"/>
+            <w:r>
+              <w:rPr>
+                <w:rFonts w:ascii="Arial" w:hAnsi="Arial" w:cs="Arial"/>
+                <w:sz w:val="24"/>
+              </w:rPr>
+              <w:t>usu.nombre</w:t>
+            </w:r>
+            <w:proofErr w:type="spellEnd"/>
+            <w:r>
+              <w:rPr>
+                <w:rFonts w:ascii="Arial" w:hAnsi="Arial" w:cs="Arial"/>
+                <w:sz w:val="24"/>
               </w:rPr>
               <w:t>]</w:t>
             </w:r>
@@ -1299,6 +1882,7 @@
                 <w:rFonts w:ascii="Arial" w:eastAsia="Arial" w:hAnsi="Arial" w:cs="Arial"/>
                 <w:sz w:val="24"/>
                 <w:szCs w:val="24"/>
+                <w:u w:val="single"/>
               </w:rPr>
             </w:pPr>
           </w:p>
@@ -1322,36 +1906,6 @@
     </w:p>
     <w:p>
       <w:pPr>
-        <w:tabs>
-          <w:tab w:val="left" w:pos="1440"/>
-        </w:tabs>
-        <w:jc w:val="center"/>
-        <w:rPr>
-          <w:rFonts w:ascii="Arial" w:eastAsia="Arial" w:hAnsi="Arial" w:cs="Arial"/>
-          <w:b/>
-          <w:sz w:val="24"/>
-          <w:szCs w:val="24"/>
-          <w:u w:val="single"/>
-        </w:rPr>
-      </w:pPr>
-    </w:p>
-    <w:p>
-      <w:pPr>
-        <w:tabs>
-          <w:tab w:val="left" w:pos="1440"/>
-        </w:tabs>
-        <w:jc w:val="center"/>
-        <w:rPr>
-          <w:rFonts w:ascii="Arial" w:eastAsia="Arial" w:hAnsi="Arial" w:cs="Arial"/>
-          <w:b/>
-          <w:sz w:val="24"/>
-          <w:szCs w:val="24"/>
-          <w:u w:val="single"/>
-        </w:rPr>
-      </w:pPr>
-    </w:p>
-    <w:p>
-      <w:pPr>
         <w:rPr>
           <w:rFonts w:ascii="Arial" w:eastAsia="Arial" w:hAnsi="Arial" w:cs="Arial"/>
           <w:sz w:val="24"/>
@@ -1441,19 +1995,6 @@
         </w:rPr>
         <w:t>4</w:t>
       </w:r>
-    </w:p>
-    <w:p>
-      <w:pPr>
-        <w:tabs>
-          <w:tab w:val="left" w:pos="6855"/>
-        </w:tabs>
-        <w:rPr>
-          <w:rFonts w:ascii="Arial" w:eastAsia="Arial" w:hAnsi="Arial" w:cs="Arial"/>
-          <w:sz w:val="24"/>
-          <w:szCs w:val="24"/>
-          <w:lang w:val="en-US"/>
-        </w:rPr>
-      </w:pPr>
     </w:p>
     <w:sectPr>
       <w:headerReference w:type="default" r:id="rId6"/>

</xml_diff>

<commit_message>
Recargas Celulares y reseteo DB
</commit_message>
<xml_diff>
--- a/public/templates/acta_entregaequipo.docx
+++ b/public/templates/acta_entregaequipo.docx
@@ -1140,8 +1140,6 @@
           <w:szCs w:val="24"/>
         </w:rPr>
       </w:pPr>
-      <w:bookmarkStart w:id="0" w:name="_GoBack"/>
-      <w:bookmarkEnd w:id="0"/>
       <w:r>
         <w:rPr>
           <w:rFonts w:ascii="Arial" w:eastAsia="Arial" w:hAnsi="Arial" w:cs="Arial"/>
@@ -1855,11 +1853,26 @@
             </w:r>
             <w:r>
               <w:rPr>
-                <w:rFonts w:ascii="Arial" w:eastAsia="Arial" w:hAnsi="Arial" w:cs="Arial"/>
+                <w:rFonts w:ascii="Arial" w:hAnsi="Arial" w:cs="Arial"/>
                 <w:sz w:val="24"/>
-                <w:szCs w:val="24"/>
-              </w:rPr>
-              <w:t>XXXXXXXXXX</w:t>
+              </w:rPr>
+              <w:t>[</w:t>
+            </w:r>
+            <w:r>
+              <w:rPr>
+                <w:rFonts w:ascii="Arial" w:hAnsi="Arial" w:cs="Arial"/>
+                <w:sz w:val="24"/>
+              </w:rPr>
+              <w:t>cedula</w:t>
+            </w:r>
+            <w:bookmarkStart w:id="0" w:name="_GoBack"/>
+            <w:bookmarkEnd w:id="0"/>
+            <w:r>
+              <w:rPr>
+                <w:rFonts w:ascii="Arial" w:hAnsi="Arial" w:cs="Arial"/>
+                <w:sz w:val="24"/>
+              </w:rPr>
+              <w:t>]</w:t>
             </w:r>
           </w:p>
         </w:tc>

</xml_diff>

<commit_message>
Generacion de Qr para equipos
</commit_message>
<xml_diff>
--- a/public/templates/acta_entregaequipo.docx
+++ b/public/templates/acta_entregaequipo.docx
@@ -1427,8 +1427,6 @@
               </w:rPr>
               <w:t>6</w:t>
             </w:r>
-            <w:bookmarkStart w:id="0" w:name="_GoBack"/>
-            <w:bookmarkEnd w:id="0"/>
             <w:r>
               <w:rPr>
                 <w:rFonts w:ascii="Arial" w:hAnsi="Arial" w:cs="Arial"/>
@@ -1773,6 +1771,12 @@
       <w:r>
         <w:rPr>
           <w:rFonts w:ascii="Arial" w:hAnsi="Arial" w:cs="Arial"/>
+        </w:rPr>
+        <w:t xml:space="preserve"> estará sujeto al valor del mercado y lo indicado por gerencia</w:t>
+      </w:r>
+      <w:r>
+        <w:rPr>
+          <w:rFonts w:ascii="Arial" w:hAnsi="Arial" w:cs="Arial"/>
           <w:spacing w:val="-8"/>
         </w:rPr>
         <w:t xml:space="preserve"> </w:t>
@@ -1794,86 +1798,7 @@
         <w:rPr>
           <w:rFonts w:ascii="Arial" w:hAnsi="Arial" w:cs="Arial"/>
         </w:rPr>
-        <w:t>reposición</w:t>
-      </w:r>
-      <w:r>
-        <w:rPr>
-          <w:rFonts w:ascii="Arial" w:hAnsi="Arial" w:cs="Arial"/>
-          <w:spacing w:val="-9"/>
-        </w:rPr>
-        <w:t xml:space="preserve"> </w:t>
-      </w:r>
-      <w:r>
-        <w:rPr>
-          <w:rFonts w:ascii="Arial" w:hAnsi="Arial" w:cs="Arial"/>
-        </w:rPr>
-        <w:t>tiene</w:t>
-      </w:r>
-      <w:r>
-        <w:rPr>
-          <w:rFonts w:ascii="Arial" w:hAnsi="Arial" w:cs="Arial"/>
-          <w:spacing w:val="-58"/>
-        </w:rPr>
-        <w:t xml:space="preserve"> </w:t>
-      </w:r>
-      <w:r>
-        <w:rPr>
-          <w:rFonts w:ascii="Arial" w:hAnsi="Arial" w:cs="Arial"/>
-        </w:rPr>
-        <w:t>un</w:t>
-      </w:r>
-      <w:r>
-        <w:rPr>
-          <w:rFonts w:ascii="Arial" w:hAnsi="Arial" w:cs="Arial"/>
-          <w:spacing w:val="-9"/>
-        </w:rPr>
-        <w:t xml:space="preserve"> </w:t>
-      </w:r>
-      <w:r>
-        <w:rPr>
-          <w:rFonts w:ascii="Arial" w:hAnsi="Arial" w:cs="Arial"/>
-        </w:rPr>
-        <w:t>costo</w:t>
-      </w:r>
-      <w:r>
-        <w:rPr>
-          <w:rFonts w:ascii="Arial" w:hAnsi="Arial" w:cs="Arial"/>
-          <w:spacing w:val="-11"/>
-        </w:rPr>
-        <w:t xml:space="preserve"> </w:t>
-      </w:r>
-      <w:r>
-        <w:rPr>
-          <w:rFonts w:ascii="Arial" w:hAnsi="Arial" w:cs="Arial"/>
-        </w:rPr>
-        <w:t>de</w:t>
-      </w:r>
-      <w:r>
-        <w:rPr>
-          <w:rFonts w:ascii="Arial" w:hAnsi="Arial" w:cs="Arial"/>
-          <w:spacing w:val="-11"/>
-        </w:rPr>
-        <w:t xml:space="preserve"> </w:t>
-      </w:r>
-      <w:r>
-        <w:rPr>
-          <w:rFonts w:ascii="Arial" w:hAnsi="Arial" w:cs="Arial"/>
-          <w:b/>
-        </w:rPr>
-        <w:t>$</w:t>
-      </w:r>
-      <w:r>
-        <w:rPr>
-          <w:rFonts w:ascii="Arial" w:hAnsi="Arial" w:cs="Arial"/>
-          <w:b/>
-        </w:rPr>
-        <w:t>XXX</w:t>
-      </w:r>
-      <w:r>
-        <w:rPr>
-          <w:rFonts w:ascii="Arial" w:hAnsi="Arial" w:cs="Arial"/>
-        </w:rPr>
-        <w:t>,</w:t>
+        <w:t>reposición,</w:t>
       </w:r>
       <w:r>
         <w:rPr>
@@ -2036,6 +1961,14 @@
           <w:rFonts w:ascii="Arial" w:hAnsi="Arial" w:cs="Arial"/>
         </w:rPr>
         <w:t>respectivos.</w:t>
+      </w:r>
+      <w:bookmarkStart w:id="0" w:name="_GoBack"/>
+      <w:bookmarkEnd w:id="0"/>
+      <w:r>
+        <w:rPr>
+          <w:rFonts w:ascii="Arial" w:hAnsi="Arial" w:cs="Arial"/>
+        </w:rPr>
+        <w:t>.</w:t>
       </w:r>
     </w:p>
     <w:p>
@@ -2208,6 +2141,7 @@
                 <w:lang w:val="es-419"/>
               </w:rPr>
             </w:pPr>
+            <w:proofErr w:type="gramStart"/>
             <w:r>
               <w:rPr>
                 <w:rFonts w:ascii="Arial" w:eastAsia="Arial" w:hAnsi="Arial" w:cs="Arial"/>
@@ -2216,18 +2150,13 @@
             </w:r>
             <w:r>
               <w:rPr>
-                <w:rFonts w:ascii="Arial" w:eastAsia="Arial" w:hAnsi="Arial" w:cs="Arial"/>
-              </w:rPr>
-              <w:t xml:space="preserve"> </w:t>
-            </w:r>
-            <w:r>
-              <w:rPr>
                 <w:rFonts w:ascii="Arial" w:hAnsi="Arial" w:cs="Arial"/>
                 <w:sz w:val="24"/>
               </w:rPr>
               <w:t>[</w:t>
             </w:r>
             <w:proofErr w:type="spellStart"/>
+            <w:proofErr w:type="gramEnd"/>
             <w:r>
               <w:rPr>
                 <w:rFonts w:ascii="Arial" w:hAnsi="Arial" w:cs="Arial"/>
@@ -2257,13 +2186,14 @@
                 <w:szCs w:val="24"/>
               </w:rPr>
             </w:pPr>
+            <w:proofErr w:type="gramStart"/>
             <w:r>
               <w:rPr>
                 <w:rFonts w:ascii="Arial" w:eastAsia="Arial" w:hAnsi="Arial" w:cs="Arial"/>
                 <w:sz w:val="24"/>
                 <w:szCs w:val="24"/>
               </w:rPr>
-              <w:t xml:space="preserve">Cedula: </w:t>
+              <w:t>Cedula:</w:t>
             </w:r>
             <w:r>
               <w:rPr>
@@ -2272,6 +2202,7 @@
               </w:rPr>
               <w:t>[</w:t>
             </w:r>
+            <w:proofErr w:type="gramEnd"/>
             <w:r>
               <w:rPr>
                 <w:rFonts w:ascii="Arial" w:hAnsi="Arial" w:cs="Arial"/>

</xml_diff>

<commit_message>
Agregar motivo de eliminacion de un chip a cuadrilla
</commit_message>
<xml_diff>
--- a/public/templates/acta_entregaequipo.docx
+++ b/public/templates/acta_entregaequipo.docx
@@ -1939,6 +1939,12 @@
       <w:r>
         <w:rPr>
           <w:rFonts w:ascii="Arial" w:hAnsi="Arial" w:cs="Arial"/>
+        </w:rPr>
+        <w:t xml:space="preserve"> </w:t>
+      </w:r>
+      <w:r>
+        <w:rPr>
+          <w:rFonts w:ascii="Arial" w:hAnsi="Arial" w:cs="Arial"/>
           <w:spacing w:val="-59"/>
         </w:rPr>
         <w:t xml:space="preserve"> </w:t>
@@ -1946,6 +1952,13 @@
       <w:r>
         <w:rPr>
           <w:rFonts w:ascii="Arial" w:hAnsi="Arial" w:cs="Arial"/>
+          <w:spacing w:val="-59"/>
+        </w:rPr>
+        <w:t xml:space="preserve"> </w:t>
+      </w:r>
+      <w:r>
+        <w:rPr>
+          <w:rFonts w:ascii="Arial" w:hAnsi="Arial" w:cs="Arial"/>
         </w:rPr>
         <w:t>dichos componentes, caso contrario no se podrá proceder al pago de los haberes</w:t>
       </w:r>
@@ -1961,14 +1974,6 @@
           <w:rFonts w:ascii="Arial" w:hAnsi="Arial" w:cs="Arial"/>
         </w:rPr>
         <w:t>respectivos.</w:t>
-      </w:r>
-      <w:bookmarkStart w:id="0" w:name="_GoBack"/>
-      <w:bookmarkEnd w:id="0"/>
-      <w:r>
-        <w:rPr>
-          <w:rFonts w:ascii="Arial" w:hAnsi="Arial" w:cs="Arial"/>
-        </w:rPr>
-        <w:t>.</w:t>
       </w:r>
     </w:p>
     <w:p>
@@ -2018,6 +2023,8 @@
           <w:szCs w:val="24"/>
         </w:rPr>
       </w:pPr>
+      <w:bookmarkStart w:id="0" w:name="_GoBack"/>
+      <w:bookmarkEnd w:id="0"/>
     </w:p>
     <w:p>
       <w:pPr>

</xml_diff>